<commit_message>
TMG-83 Modificacion documento de testeo
</commit_message>
<xml_diff>
--- a/Scrum Docs/Sprint #2/Documentacion Testeos/Testeo de funcionalidad TMG 24.docx
+++ b/Scrum Docs/Sprint #2/Documentacion Testeos/Testeo de funcionalidad TMG 24.docx
@@ -27,14 +27,14 @@
         </w:tblCellMar>
       </w:tblPr>
       <w:tblGrid>
-        <w:gridCol w:w="2325"/>
+        <w:gridCol w:w="2324"/>
         <w:gridCol w:w="6179"/>
       </w:tblGrid>
       <w:tr>
         <w:trPr/>
         <w:tc>
           <w:tcPr>
-            <w:tcW w:w="2325" w:type="dxa"/>
+            <w:tcW w:w="2324" w:type="dxa"/>
             <w:tcBorders/>
           </w:tcPr>
           <w:p>
@@ -78,7 +78,7 @@
         <w:trPr/>
         <w:tc>
           <w:tcPr>
-            <w:tcW w:w="2325" w:type="dxa"/>
+            <w:tcW w:w="2324" w:type="dxa"/>
             <w:tcBorders/>
           </w:tcPr>
           <w:p>
@@ -137,40 +137,13 @@
               <w:t>Que muestre nombre del ciudadano, dirección y volumen relativo (vehículo).</w:t>
             </w:r>
           </w:p>
-          <w:p>
-            <w:pPr>
-              <w:pStyle w:val="NormalWeb"/>
-              <w:numPr>
-                <w:ilvl w:val="0"/>
-                <w:numId w:val="1"/>
-              </w:numPr>
-              <w:shd w:val="clear" w:color="auto" w:fill="FFFFFF"/>
-              <w:spacing w:beforeAutospacing="0" w:before="0" w:afterAutospacing="0" w:after="0"/>
-              <w:rPr>
-                <w:rFonts w:ascii="Calibri" w:hAnsi="Calibri" w:eastAsia="Calibri" w:cs="" w:asciiTheme="minorHAnsi" w:cstheme="minorBidi" w:eastAsiaTheme="minorHAnsi" w:hAnsiTheme="minorHAnsi"/>
-                <w:sz w:val="22"/>
-                <w:szCs w:val="22"/>
-                <w:lang w:eastAsia="en-US"/>
-              </w:rPr>
-            </w:pPr>
-            <w:r>
-              <w:rPr>
-                <w:rFonts w:eastAsia="Calibri" w:cs="" w:ascii="Calibri" w:hAnsi="Calibri" w:asciiTheme="minorHAnsi" w:cstheme="minorBidi" w:eastAsiaTheme="minorHAnsi" w:hAnsiTheme="minorHAnsi"/>
-                <w:sz w:val="22"/>
-                <w:szCs w:val="22"/>
-                <w:lang w:eastAsia="en-US"/>
-              </w:rPr>
-              <w:t>Que se pueda ordenar de acuerdo a los datos que presenta (ordenar por ciudadano, dirección y volumen relativo).</w:t>
-              <w:br/>
-            </w:r>
-          </w:p>
         </w:tc>
       </w:tr>
       <w:tr>
         <w:trPr/>
         <w:tc>
           <w:tcPr>
-            <w:tcW w:w="2325" w:type="dxa"/>
+            <w:tcW w:w="2324" w:type="dxa"/>
             <w:tcBorders/>
           </w:tcPr>
           <w:p>
@@ -228,7 +201,7 @@
         <w:trPr/>
         <w:tc>
           <w:tcPr>
-            <w:tcW w:w="2325" w:type="dxa"/>
+            <w:tcW w:w="2324" w:type="dxa"/>
             <w:tcBorders/>
           </w:tcPr>
           <w:p>
@@ -265,9 +238,14 @@
             </w:pPr>
             <w:r>
               <w:rPr>
-                <w:highlight w:val="yellow"/>
+                <w:rFonts w:eastAsia="Calibri" w:cs="" w:cstheme="minorBidi" w:eastAsiaTheme="minorHAnsi"/>
+                <w:color w:val="000000"/>
+                <w:kern w:val="0"/>
+                <w:sz w:val="22"/>
+                <w:szCs w:val="22"/>
+                <w:lang w:val="es-ES" w:eastAsia="en-US" w:bidi="ar-SA"/>
               </w:rPr>
-              <w:t>No funciona el ordenamiento.</w:t>
+              <w:t>Ninguno</w:t>
             </w:r>
           </w:p>
         </w:tc>
@@ -301,71 +279,43 @@
       </w:r>
       <w:r>
         <w:rPr/>
-        <mc:AlternateContent>
-          <mc:Choice Requires="wps">
-            <w:drawing>
-              <wp:inline distT="0" distB="0" distL="0" distR="0">
-                <wp:extent cx="5399405" cy="2616835"/>
-                <wp:effectExtent l="0" t="0" r="0" b="0"/>
-                <wp:docPr id="1" name=""/>
-                <a:graphic xmlns:a="http://schemas.openxmlformats.org/drawingml/2006/main">
-                  <a:graphicData uri="http://schemas.openxmlformats.org/drawingml/2006/picture">
-                    <pic:pic xmlns:pic="http://schemas.openxmlformats.org/drawingml/2006/picture">
-                      <pic:nvPicPr>
-                        <pic:cNvPr id="0" name="" descr=""/>
-                        <pic:cNvPicPr/>
-                      </pic:nvPicPr>
-                      <pic:blipFill>
-                        <a:blip r:embed="rId2"/>
-                        <a:stretch/>
-                      </pic:blipFill>
-                      <pic:spPr>
-                        <a:xfrm>
-                          <a:off x="0" y="0"/>
-                          <a:ext cx="5398920" cy="2616120"/>
-                        </a:xfrm>
-                        <a:prstGeom prst="rect">
-                          <a:avLst/>
-                        </a:prstGeom>
-                        <a:ln>
-                          <a:noFill/>
-                        </a:ln>
-                      </pic:spPr>
-                    </pic:pic>
-                  </a:graphicData>
-                </a:graphic>
-              </wp:inline>
-            </w:drawing>
-          </mc:Choice>
-          <mc:Fallback>
-            <w:pict>
-              <v:shapetype id="shapetype_75" coordsize="21600,21600" o:spt="75" o:preferrelative="t" path="m@4@5l@4@11@9@11@9@5xe" filled="f" stroked="f">
-                <v:stroke joinstyle="miter"/>
-                <v:formulas>
-                  <v:f eqn="if lineDrawn pixelLineWidth 0"/>
-                  <v:f eqn="sum @0 1 0"/>
-                  <v:f eqn="sum 0 0 @1"/>
-                  <v:f eqn="prod @2 1 2"/>
-                  <v:f eqn="prod @3 21600 pixelWidth"/>
-                  <v:f eqn="prod @3 21600 pixelHeight"/>
-                  <v:f eqn="sum @0 0 1"/>
-                  <v:f eqn="prod @6 1 2"/>
-                  <v:f eqn="prod @7 21600 pixelWidth"/>
-                  <v:f eqn="sum @8 21600 0"/>
-                  <v:f eqn="prod @7 21600 pixelHeight"/>
-                  <v:f eqn="sum @10 21600 0"/>
-                </v:formulas>
-                <v:path o:extrusionok="f" gradientshapeok="t" o:connecttype="rect"/>
-                <o:lock v:ext="edit" aspectratio="t"/>
-              </v:shapetype>
-              <v:shape id="shape_0" stroked="f" style="position:absolute;margin-left:0pt;margin-top:-206.05pt;width:425.05pt;height:205.95pt;mso-position-vertical:top" type="shapetype_75">
-                <v:imagedata r:id="rId2" o:detectmouseclick="t"/>
-                <w10:wrap type="none"/>
-                <v:stroke color="#3465a4" joinstyle="round" endcap="flat"/>
-              </v:shape>
-            </w:pict>
-          </mc:Fallback>
-        </mc:AlternateContent>
+        <w:drawing>
+          <wp:inline distT="0" distB="0" distL="0" distR="0">
+            <wp:extent cx="5399405" cy="2616835"/>
+            <wp:effectExtent l="0" t="0" r="0" b="0"/>
+            <wp:docPr id="1" name="Imagen1" descr=""/>
+            <wp:cNvGraphicFramePr>
+              <a:graphicFrameLocks xmlns:a="http://schemas.openxmlformats.org/drawingml/2006/main" noChangeAspect="1"/>
+            </wp:cNvGraphicFramePr>
+            <a:graphic xmlns:a="http://schemas.openxmlformats.org/drawingml/2006/main">
+              <a:graphicData uri="http://schemas.openxmlformats.org/drawingml/2006/picture">
+                <pic:pic xmlns:pic="http://schemas.openxmlformats.org/drawingml/2006/picture">
+                  <pic:nvPicPr>
+                    <pic:cNvPr id="1" name="Imagen1" descr=""/>
+                    <pic:cNvPicPr>
+                      <a:picLocks noChangeAspect="1" noChangeArrowheads="1"/>
+                    </pic:cNvPicPr>
+                  </pic:nvPicPr>
+                  <pic:blipFill>
+                    <a:blip r:embed="rId2"/>
+                    <a:stretch>
+                      <a:fillRect/>
+                    </a:stretch>
+                  </pic:blipFill>
+                  <pic:spPr bwMode="auto">
+                    <a:xfrm>
+                      <a:off x="0" y="0"/>
+                      <a:ext cx="5399405" cy="2616835"/>
+                    </a:xfrm>
+                    <a:prstGeom prst="rect">
+                      <a:avLst/>
+                    </a:prstGeom>
+                  </pic:spPr>
+                </pic:pic>
+              </a:graphicData>
+            </a:graphic>
+          </wp:inline>
+        </w:drawing>
       </w:r>
     </w:p>
     <w:p>
@@ -384,52 +334,43 @@
       </w:pPr>
       <w:r>
         <w:rPr/>
-        <mc:AlternateContent>
-          <mc:Choice Requires="wps">
-            <w:drawing>
-              <wp:inline distT="0" distB="0" distL="0" distR="0">
-                <wp:extent cx="5391785" cy="2608580"/>
-                <wp:effectExtent l="0" t="0" r="0" b="0"/>
-                <wp:docPr id="2" name=""/>
-                <a:graphic xmlns:a="http://schemas.openxmlformats.org/drawingml/2006/main">
-                  <a:graphicData uri="http://schemas.openxmlformats.org/drawingml/2006/picture">
-                    <pic:pic xmlns:pic="http://schemas.openxmlformats.org/drawingml/2006/picture">
-                      <pic:nvPicPr>
-                        <pic:cNvPr id="1" name="" descr=""/>
-                        <pic:cNvPicPr/>
-                      </pic:nvPicPr>
-                      <pic:blipFill>
-                        <a:blip r:embed="rId3"/>
-                        <a:stretch/>
-                      </pic:blipFill>
-                      <pic:spPr>
-                        <a:xfrm>
-                          <a:off x="0" y="0"/>
-                          <a:ext cx="5391000" cy="2607840"/>
-                        </a:xfrm>
-                        <a:prstGeom prst="rect">
-                          <a:avLst/>
-                        </a:prstGeom>
-                        <a:ln>
-                          <a:noFill/>
-                        </a:ln>
-                      </pic:spPr>
-                    </pic:pic>
-                  </a:graphicData>
-                </a:graphic>
-              </wp:inline>
-            </w:drawing>
-          </mc:Choice>
-          <mc:Fallback>
-            <w:pict>
-              <v:shape id="shape_0" stroked="f" style="position:absolute;margin-left:0pt;margin-top:-205.4pt;width:424.45pt;height:205.3pt;mso-position-vertical:top" type="shapetype_75">
-                <v:imagedata r:id="rId3" o:detectmouseclick="t"/>
-                <w10:wrap type="none"/>
-                <v:stroke color="#3465a4" joinstyle="round" endcap="flat"/>
-              </v:shape>
-            </w:pict>
-          </mc:Fallback>
-        </mc:AlternateContent>
+        <w:drawing>
+          <wp:inline distT="0" distB="0" distL="0" distR="0">
+            <wp:extent cx="5391785" cy="2608580"/>
+            <wp:effectExtent l="0" t="0" r="0" b="0"/>
+            <wp:docPr id="2" name="Imagen2" descr=""/>
+            <wp:cNvGraphicFramePr>
+              <a:graphicFrameLocks xmlns:a="http://schemas.openxmlformats.org/drawingml/2006/main" noChangeAspect="1"/>
+            </wp:cNvGraphicFramePr>
+            <a:graphic xmlns:a="http://schemas.openxmlformats.org/drawingml/2006/main">
+              <a:graphicData uri="http://schemas.openxmlformats.org/drawingml/2006/picture">
+                <pic:pic xmlns:pic="http://schemas.openxmlformats.org/drawingml/2006/picture">
+                  <pic:nvPicPr>
+                    <pic:cNvPr id="2" name="Imagen2" descr=""/>
+                    <pic:cNvPicPr>
+                      <a:picLocks noChangeAspect="1" noChangeArrowheads="1"/>
+                    </pic:cNvPicPr>
+                  </pic:nvPicPr>
+                  <pic:blipFill>
+                    <a:blip r:embed="rId3"/>
+                    <a:stretch>
+                      <a:fillRect/>
+                    </a:stretch>
+                  </pic:blipFill>
+                  <pic:spPr bwMode="auto">
+                    <a:xfrm>
+                      <a:off x="0" y="0"/>
+                      <a:ext cx="5391785" cy="2608580"/>
+                    </a:xfrm>
+                    <a:prstGeom prst="rect">
+                      <a:avLst/>
+                    </a:prstGeom>
+                  </pic:spPr>
+                </pic:pic>
+              </a:graphicData>
+            </a:graphic>
+          </wp:inline>
+        </w:drawing>
       </w:r>
     </w:p>
     <w:p>
@@ -453,52 +394,43 @@
       </w:pPr>
       <w:r>
         <w:rPr/>
-        <mc:AlternateContent>
-          <mc:Choice Requires="wps">
-            <w:drawing>
-              <wp:inline distT="0" distB="0" distL="0" distR="0">
-                <wp:extent cx="5399405" cy="3944620"/>
-                <wp:effectExtent l="0" t="0" r="0" b="0"/>
-                <wp:docPr id="3" name=""/>
-                <a:graphic xmlns:a="http://schemas.openxmlformats.org/drawingml/2006/main">
-                  <a:graphicData uri="http://schemas.openxmlformats.org/drawingml/2006/picture">
-                    <pic:pic xmlns:pic="http://schemas.openxmlformats.org/drawingml/2006/picture">
-                      <pic:nvPicPr>
-                        <pic:cNvPr id="2" name="" descr=""/>
-                        <pic:cNvPicPr/>
-                      </pic:nvPicPr>
-                      <pic:blipFill>
-                        <a:blip r:embed="rId4"/>
-                        <a:stretch/>
-                      </pic:blipFill>
-                      <pic:spPr>
-                        <a:xfrm>
-                          <a:off x="0" y="0"/>
-                          <a:ext cx="5398920" cy="3944160"/>
-                        </a:xfrm>
-                        <a:prstGeom prst="rect">
-                          <a:avLst/>
-                        </a:prstGeom>
-                        <a:ln>
-                          <a:noFill/>
-                        </a:ln>
-                      </pic:spPr>
-                    </pic:pic>
-                  </a:graphicData>
-                </a:graphic>
-              </wp:inline>
-            </w:drawing>
-          </mc:Choice>
-          <mc:Fallback>
-            <w:pict>
-              <v:shape id="shape_0" stroked="f" style="position:absolute;margin-left:0pt;margin-top:-310.6pt;width:425.05pt;height:310.5pt;mso-position-vertical:top" type="shapetype_75">
-                <v:imagedata r:id="rId4" o:detectmouseclick="t"/>
-                <w10:wrap type="none"/>
-                <v:stroke color="#3465a4" joinstyle="round" endcap="flat"/>
-              </v:shape>
-            </w:pict>
-          </mc:Fallback>
-        </mc:AlternateContent>
+        <w:drawing>
+          <wp:inline distT="0" distB="0" distL="0" distR="0">
+            <wp:extent cx="5399405" cy="3944620"/>
+            <wp:effectExtent l="0" t="0" r="0" b="0"/>
+            <wp:docPr id="3" name="Imagen3" descr=""/>
+            <wp:cNvGraphicFramePr>
+              <a:graphicFrameLocks xmlns:a="http://schemas.openxmlformats.org/drawingml/2006/main" noChangeAspect="1"/>
+            </wp:cNvGraphicFramePr>
+            <a:graphic xmlns:a="http://schemas.openxmlformats.org/drawingml/2006/main">
+              <a:graphicData uri="http://schemas.openxmlformats.org/drawingml/2006/picture">
+                <pic:pic xmlns:pic="http://schemas.openxmlformats.org/drawingml/2006/picture">
+                  <pic:nvPicPr>
+                    <pic:cNvPr id="3" name="Imagen3" descr=""/>
+                    <pic:cNvPicPr>
+                      <a:picLocks noChangeAspect="1" noChangeArrowheads="1"/>
+                    </pic:cNvPicPr>
+                  </pic:nvPicPr>
+                  <pic:blipFill>
+                    <a:blip r:embed="rId4"/>
+                    <a:stretch>
+                      <a:fillRect/>
+                    </a:stretch>
+                  </pic:blipFill>
+                  <pic:spPr bwMode="auto">
+                    <a:xfrm>
+                      <a:off x="0" y="0"/>
+                      <a:ext cx="5399405" cy="3944620"/>
+                    </a:xfrm>
+                    <a:prstGeom prst="rect">
+                      <a:avLst/>
+                    </a:prstGeom>
+                  </pic:spPr>
+                </pic:pic>
+              </a:graphicData>
+            </a:graphic>
+          </wp:inline>
+        </w:drawing>
       </w:r>
     </w:p>
     <w:sectPr>
@@ -527,6 +459,7 @@
       </w:pPr>
       <w:rPr>
         <w:rFonts w:ascii="Symbol" w:hAnsi="Symbol" w:cs="Symbol" w:hint="default"/>
+        <w:rFonts w:cs="Symbol"/>
       </w:rPr>
     </w:lvl>
     <w:lvl w:ilvl="1">
@@ -552,6 +485,7 @@
       </w:pPr>
       <w:rPr>
         <w:rFonts w:ascii="Wingdings" w:hAnsi="Wingdings" w:cs="Wingdings" w:hint="default"/>
+        <w:rFonts w:cs="Wingdings"/>
       </w:rPr>
     </w:lvl>
     <w:lvl w:ilvl="3">
@@ -564,6 +498,7 @@
       </w:pPr>
       <w:rPr>
         <w:rFonts w:ascii="Symbol" w:hAnsi="Symbol" w:cs="Symbol" w:hint="default"/>
+        <w:rFonts w:cs="Symbol"/>
       </w:rPr>
     </w:lvl>
     <w:lvl w:ilvl="4">
@@ -589,6 +524,7 @@
       </w:pPr>
       <w:rPr>
         <w:rFonts w:ascii="Wingdings" w:hAnsi="Wingdings" w:cs="Wingdings" w:hint="default"/>
+        <w:rFonts w:cs="Wingdings"/>
       </w:rPr>
     </w:lvl>
     <w:lvl w:ilvl="6">
@@ -601,6 +537,7 @@
       </w:pPr>
       <w:rPr>
         <w:rFonts w:ascii="Symbol" w:hAnsi="Symbol" w:cs="Symbol" w:hint="default"/>
+        <w:rFonts w:cs="Symbol"/>
       </w:rPr>
     </w:lvl>
     <w:lvl w:ilvl="7">
@@ -626,6 +563,7 @@
       </w:pPr>
       <w:rPr>
         <w:rFonts w:ascii="Wingdings" w:hAnsi="Wingdings" w:cs="Wingdings" w:hint="default"/>
+        <w:rFonts w:cs="Wingdings"/>
       </w:rPr>
     </w:lvl>
   </w:abstractNum>
@@ -736,7 +674,6 @@
     <w:rPrDefault>
       <w:rPr>
         <w:rFonts w:ascii="Calibri" w:hAnsi="Calibri" w:eastAsia="Calibri" w:cs="" w:asciiTheme="minorHAnsi" w:cstheme="minorBidi" w:eastAsiaTheme="minorHAnsi" w:hAnsiTheme="minorHAnsi"/>
-        <w:sz w:val="22"/>
         <w:szCs w:val="22"/>
         <w:lang w:val="es-ES" w:eastAsia="en-US" w:bidi="ar-SA"/>
       </w:rPr>
@@ -1125,6 +1062,7 @@
     <w:qFormat/>
     <w:pPr>
       <w:widowControl/>
+      <w:suppressAutoHyphens w:val="true"/>
       <w:bidi w:val="0"/>
       <w:spacing w:lineRule="auto" w:line="259" w:before="0" w:after="160"/>
       <w:jc w:val="left"/>

</xml_diff>

<commit_message>
TMG-90 TMG-91 Se crea usuario unico para secretaria y login
</commit_message>
<xml_diff>
--- a/Scrum Docs/Sprint #2/Documentacion Testeos/Testeo de funcionalidad TMG 24.docx
+++ b/Scrum Docs/Sprint #2/Documentacion Testeos/Testeo de funcionalidad TMG 24.docx
@@ -1,93 +1,93 @@
 
 <file path=word/document.xml><?xml version="1.0" encoding="utf-8"?>
-<w:document xmlns:o="urn:schemas-microsoft-com:office:office" xmlns:r="http://schemas.openxmlformats.org/officeDocument/2006/relationships" xmlns:v="urn:schemas-microsoft-com:vml" xmlns:w="http://schemas.openxmlformats.org/wordprocessingml/2006/main" xmlns:w10="urn:schemas-microsoft-com:office:word" xmlns:wp="http://schemas.openxmlformats.org/drawingml/2006/wordprocessingDrawing" xmlns:wps="http://schemas.microsoft.com/office/word/2010/wordprocessingShape" xmlns:wpg="http://schemas.microsoft.com/office/word/2010/wordprocessingGroup" xmlns:mc="http://schemas.openxmlformats.org/markup-compatibility/2006" xmlns:wp14="http://schemas.microsoft.com/office/word/2010/wordprocessingDrawing" xmlns:w14="http://schemas.microsoft.com/office/word/2010/wordml" mc:Ignorable="w14 wp14">
+<w:document xmlns:wpc="http://schemas.microsoft.com/office/word/2010/wordprocessingCanvas" xmlns:cx="http://schemas.microsoft.com/office/drawing/2014/chartex" xmlns:mc="http://schemas.openxmlformats.org/markup-compatibility/2006" xmlns:o="urn:schemas-microsoft-com:office:office" xmlns:r="http://schemas.openxmlformats.org/officeDocument/2006/relationships" xmlns:m="http://schemas.openxmlformats.org/officeDocument/2006/math" xmlns:v="urn:schemas-microsoft-com:vml" xmlns:wp14="http://schemas.microsoft.com/office/word/2010/wordprocessingDrawing" xmlns:wp="http://schemas.openxmlformats.org/drawingml/2006/wordprocessingDrawing" xmlns:w10="urn:schemas-microsoft-com:office:word" xmlns:w="http://schemas.openxmlformats.org/wordprocessingml/2006/main" xmlns:w14="http://schemas.microsoft.com/office/word/2010/wordml" xmlns:w15="http://schemas.microsoft.com/office/word/2012/wordml" xmlns:w16se="http://schemas.microsoft.com/office/word/2015/wordml/symex" xmlns:wpg="http://schemas.microsoft.com/office/word/2010/wordprocessingGroup" xmlns:wpi="http://schemas.microsoft.com/office/word/2010/wordprocessingInk" xmlns:wne="http://schemas.microsoft.com/office/word/2006/wordml" xmlns:wps="http://schemas.microsoft.com/office/word/2010/wordprocessingShape" mc:Ignorable="w14 w15 w16se wp14">
   <w:body>
     <w:p>
       <w:pPr>
         <w:pStyle w:val="Ttulo1"/>
-        <w:spacing w:before="240" w:after="0"/>
-        <w:rPr/>
       </w:pPr>
       <w:r>
-        <w:rPr/>
         <w:t xml:space="preserve">Testeo de funcionalidad TMG-74 </w:t>
+      </w:r>
+      <w:r>
         <w:br/>
       </w:r>
     </w:p>
     <w:tbl>
       <w:tblPr>
         <w:tblW w:w="8504" w:type="dxa"/>
-        <w:jc w:val="left"/>
-        <w:tblInd w:w="0" w:type="dxa"/>
         <w:tblCellMar>
-          <w:top w:w="0" w:type="dxa"/>
           <w:left w:w="0" w:type="dxa"/>
-          <w:bottom w:w="0" w:type="dxa"/>
           <w:right w:w="0" w:type="dxa"/>
         </w:tblCellMar>
+        <w:tblLook w:val="04A0" w:firstRow="1" w:lastRow="0" w:firstColumn="1" w:lastColumn="0" w:noHBand="0" w:noVBand="1"/>
       </w:tblPr>
       <w:tblGrid>
         <w:gridCol w:w="2324"/>
-        <w:gridCol w:w="6179"/>
+        <w:gridCol w:w="6180"/>
       </w:tblGrid>
       <w:tr>
-        <w:trPr/>
         <w:tc>
           <w:tcPr>
             <w:tcW w:w="2324" w:type="dxa"/>
-            <w:tcBorders/>
           </w:tcPr>
           <w:p>
             <w:pPr>
-              <w:pStyle w:val="Normal"/>
-              <w:spacing w:before="0" w:after="160"/>
-              <w:rPr>
-                <w:b/>
+              <w:rPr>
                 <w:b/>
                 <w:bCs/>
               </w:rPr>
             </w:pPr>
+            <w:proofErr w:type="spellStart"/>
             <w:r>
               <w:rPr>
                 <w:b/>
                 <w:bCs/>
               </w:rPr>
-              <w:t>User Story</w:t>
+              <w:t>User</w:t>
             </w:r>
+            <w:proofErr w:type="spellEnd"/>
+            <w:r>
+              <w:rPr>
+                <w:b/>
+                <w:bCs/>
+              </w:rPr>
+              <w:t xml:space="preserve"> </w:t>
+            </w:r>
+            <w:proofErr w:type="spellStart"/>
+            <w:r>
+              <w:rPr>
+                <w:b/>
+                <w:bCs/>
+              </w:rPr>
+              <w:t>Story</w:t>
+            </w:r>
+            <w:proofErr w:type="spellEnd"/>
           </w:p>
         </w:tc>
         <w:tc>
           <w:tcPr>
             <w:tcW w:w="6179" w:type="dxa"/>
-            <w:tcBorders/>
           </w:tcPr>
           <w:p>
-            <w:pPr>
-              <w:pStyle w:val="Normal"/>
-              <w:spacing w:before="0" w:after="160"/>
-              <w:rPr/>
-            </w:pPr>
             <w:r>
-              <w:rPr/>
               <w:t>Como secretaria quiero ver un listado de pedidos de retiro para así poder gestionarlos</w:t>
             </w:r>
           </w:p>
         </w:tc>
       </w:tr>
       <w:tr>
-        <w:trPr/>
         <w:tc>
           <w:tcPr>
             <w:tcW w:w="2324" w:type="dxa"/>
-            <w:tcBorders/>
           </w:tcPr>
           <w:p>
             <w:pPr>
               <w:pStyle w:val="NormalWeb"/>
               <w:shd w:val="clear" w:color="auto" w:fill="FFFFFF"/>
-              <w:spacing w:beforeAutospacing="0" w:before="0" w:afterAutospacing="0" w:after="0"/>
-              <w:rPr>
-                <w:rFonts w:ascii="Calibri" w:hAnsi="Calibri" w:eastAsia="Calibri" w:cs="" w:asciiTheme="minorHAnsi" w:cstheme="minorBidi" w:eastAsiaTheme="minorHAnsi" w:hAnsiTheme="minorHAnsi"/>
+              <w:spacing w:beforeAutospacing="0" w:after="0" w:afterAutospacing="0"/>
+              <w:rPr>
+                <w:rFonts w:asciiTheme="minorHAnsi" w:eastAsiaTheme="minorHAnsi" w:hAnsiTheme="minorHAnsi" w:cstheme="minorBidi"/>
                 <w:sz w:val="22"/>
                 <w:szCs w:val="22"/>
                 <w:lang w:eastAsia="en-US"/>
@@ -95,7 +95,7 @@
             </w:pPr>
             <w:r>
               <w:rPr>
-                <w:rFonts w:eastAsia="Calibri" w:cs="" w:ascii="Calibri" w:hAnsi="Calibri" w:asciiTheme="minorHAnsi" w:cstheme="minorBidi" w:eastAsiaTheme="minorHAnsi" w:hAnsiTheme="minorHAnsi"/>
+                <w:rFonts w:asciiTheme="minorHAnsi" w:eastAsiaTheme="minorHAnsi" w:hAnsiTheme="minorHAnsi" w:cstheme="minorBidi"/>
                 <w:b/>
                 <w:bCs/>
                 <w:sz w:val="22"/>
@@ -109,7 +109,6 @@
         <w:tc>
           <w:tcPr>
             <w:tcW w:w="6179" w:type="dxa"/>
-            <w:tcBorders/>
           </w:tcPr>
           <w:p>
             <w:pPr>
@@ -119,9 +118,9 @@
                 <w:numId w:val="1"/>
               </w:numPr>
               <w:shd w:val="clear" w:color="auto" w:fill="FFFFFF"/>
-              <w:spacing w:beforeAutospacing="0" w:before="0" w:afterAutospacing="0" w:after="0"/>
-              <w:rPr>
-                <w:rFonts w:ascii="Calibri" w:hAnsi="Calibri" w:eastAsia="Calibri" w:cs="" w:asciiTheme="minorHAnsi" w:cstheme="minorBidi" w:eastAsiaTheme="minorHAnsi" w:hAnsiTheme="minorHAnsi"/>
+              <w:spacing w:beforeAutospacing="0" w:after="0" w:afterAutospacing="0"/>
+              <w:rPr>
+                <w:rFonts w:asciiTheme="minorHAnsi" w:eastAsiaTheme="minorHAnsi" w:hAnsiTheme="minorHAnsi" w:cstheme="minorBidi"/>
                 <w:sz w:val="22"/>
                 <w:szCs w:val="22"/>
                 <w:lang w:eastAsia="en-US"/>
@@ -129,7 +128,7 @@
             </w:pPr>
             <w:r>
               <w:rPr>
-                <w:rFonts w:eastAsia="Calibri" w:cs="" w:ascii="Calibri" w:hAnsi="Calibri" w:asciiTheme="minorHAnsi" w:cstheme="minorBidi" w:eastAsiaTheme="minorHAnsi" w:hAnsiTheme="minorHAnsi"/>
+                <w:rFonts w:asciiTheme="minorHAnsi" w:eastAsiaTheme="minorHAnsi" w:hAnsiTheme="minorHAnsi" w:cstheme="minorBidi"/>
                 <w:sz w:val="22"/>
                 <w:szCs w:val="22"/>
                 <w:lang w:eastAsia="en-US"/>
@@ -140,46 +139,40 @@
         </w:tc>
       </w:tr>
       <w:tr>
-        <w:trPr/>
         <w:tc>
           <w:tcPr>
             <w:tcW w:w="2324" w:type="dxa"/>
-            <w:tcBorders/>
           </w:tcPr>
           <w:p>
             <w:pPr>
-              <w:pStyle w:val="Normal"/>
               <w:shd w:val="clear" w:color="auto" w:fill="FFFFFF"/>
-              <w:spacing w:beforeAutospacing="0" w:before="0" w:afterAutospacing="0" w:after="0"/>
+              <w:spacing w:after="0"/>
               <w:rPr>
                 <w:u w:val="single"/>
               </w:rPr>
             </w:pPr>
             <w:r>
               <w:rPr>
-                <w:rFonts w:eastAsia="Calibri" w:cs="" w:cstheme="minorBidi" w:eastAsiaTheme="minorHAnsi"/>
                 <w:b/>
                 <w:bCs/>
-                <w:sz w:val="22"/>
-                <w:szCs w:val="22"/>
-                <w:lang w:eastAsia="en-US"/>
-              </w:rPr>
-              <w:t>Resultados obtenidos</w:t>
+              </w:rPr>
+              <w:t>Resultados esperados</w:t>
             </w:r>
+            <w:bookmarkStart w:id="0" w:name="_GoBack"/>
+            <w:bookmarkEnd w:id="0"/>
           </w:p>
         </w:tc>
         <w:tc>
           <w:tcPr>
             <w:tcW w:w="6179" w:type="dxa"/>
-            <w:tcBorders/>
           </w:tcPr>
           <w:p>
             <w:pPr>
               <w:pStyle w:val="NormalWeb"/>
               <w:shd w:val="clear" w:color="auto" w:fill="FFFFFF"/>
-              <w:spacing w:beforeAutospacing="0" w:before="0" w:afterAutospacing="0" w:after="0"/>
-              <w:rPr>
-                <w:rFonts w:ascii="Calibri" w:hAnsi="Calibri" w:eastAsia="Calibri" w:cs="" w:asciiTheme="minorHAnsi" w:cstheme="minorBidi" w:eastAsiaTheme="minorHAnsi" w:hAnsiTheme="minorHAnsi"/>
+              <w:spacing w:beforeAutospacing="0" w:after="0" w:afterAutospacing="0"/>
+              <w:rPr>
+                <w:rFonts w:asciiTheme="minorHAnsi" w:eastAsiaTheme="minorHAnsi" w:hAnsiTheme="minorHAnsi" w:cstheme="minorBidi"/>
                 <w:sz w:val="22"/>
                 <w:szCs w:val="22"/>
                 <w:lang w:eastAsia="en-US"/>
@@ -187,28 +180,34 @@
             </w:pPr>
             <w:r>
               <w:rPr>
-                <w:rFonts w:eastAsia="Calibri" w:cs="" w:ascii="Calibri" w:hAnsi="Calibri" w:asciiTheme="minorHAnsi" w:cstheme="minorBidi" w:eastAsiaTheme="minorHAnsi" w:hAnsiTheme="minorHAnsi"/>
+                <w:rFonts w:asciiTheme="minorHAnsi" w:eastAsiaTheme="minorHAnsi" w:hAnsiTheme="minorHAnsi" w:cstheme="minorBidi"/>
                 <w:sz w:val="22"/>
                 <w:szCs w:val="22"/>
                 <w:lang w:eastAsia="en-US"/>
               </w:rPr>
-              <w:t>Entrar al apartado de “Solicitudes” del menú y que muestre un listado de los pedidos registrados.</w:t>
+              <w:t>E</w:t>
+            </w:r>
+            <w:r>
+              <w:rPr>
+                <w:rFonts w:asciiTheme="minorHAnsi" w:eastAsiaTheme="minorHAnsi" w:hAnsiTheme="minorHAnsi" w:cstheme="minorBidi"/>
+                <w:sz w:val="22"/>
+                <w:szCs w:val="22"/>
+                <w:lang w:eastAsia="en-US"/>
+              </w:rPr>
+              <w:t>ntrar al apartado de “Solicitudes” del menú y que muestre un listado de los pedidos registrados.</w:t>
             </w:r>
           </w:p>
         </w:tc>
       </w:tr>
       <w:tr>
-        <w:trPr/>
         <w:tc>
           <w:tcPr>
             <w:tcW w:w="2324" w:type="dxa"/>
-            <w:tcBorders/>
           </w:tcPr>
           <w:p>
             <w:pPr>
-              <w:pStyle w:val="Normal"/>
               <w:shd w:val="clear" w:color="auto" w:fill="FFFFFF"/>
-              <w:spacing w:beforeAutospacing="0" w:before="0" w:afterAutospacing="0" w:after="0"/>
+              <w:spacing w:after="0"/>
               <w:rPr>
                 <w:u w:val="single"/>
               </w:rPr>
@@ -225,25 +224,18 @@
         <w:tc>
           <w:tcPr>
             <w:tcW w:w="6179" w:type="dxa"/>
-            <w:tcBorders/>
           </w:tcPr>
           <w:p>
             <w:pPr>
-              <w:pStyle w:val="Normal"/>
               <w:shd w:val="clear" w:color="auto" w:fill="FFFFFF"/>
-              <w:spacing w:beforeAutospacing="0" w:before="0" w:afterAutospacing="0" w:after="0"/>
+              <w:spacing w:after="0"/>
               <w:rPr>
                 <w:u w:val="single"/>
               </w:rPr>
             </w:pPr>
             <w:r>
               <w:rPr>
-                <w:rFonts w:eastAsia="Calibri" w:cs="" w:cstheme="minorBidi" w:eastAsiaTheme="minorHAnsi"/>
                 <w:color w:val="000000"/>
-                <w:kern w:val="0"/>
-                <w:sz w:val="22"/>
-                <w:szCs w:val="22"/>
-                <w:lang w:val="es-ES" w:eastAsia="en-US" w:bidi="ar-SA"/>
               </w:rPr>
               <w:t>Ninguno</w:t>
             </w:r>
@@ -251,20 +243,8 @@
         </w:tc>
       </w:tr>
     </w:tbl>
+    <w:p/>
     <w:p>
-      <w:pPr>
-        <w:pStyle w:val="Normal"/>
-        <w:rPr/>
-      </w:pPr>
-      <w:r>
-        <w:rPr/>
-      </w:r>
-    </w:p>
-    <w:p>
-      <w:pPr>
-        <w:pStyle w:val="Normal"/>
-        <w:rPr/>
-      </w:pPr>
       <w:r>
         <w:rPr>
           <w:b/>
@@ -273,17 +253,21 @@
         <w:t>Pasos de prueba</w:t>
       </w:r>
       <w:r>
-        <w:rPr/>
         <w:t>:</w:t>
+      </w:r>
+      <w:r>
         <w:br/>
       </w:r>
       <w:r>
-        <w:rPr/>
+        <w:rPr>
+          <w:noProof/>
+          <w:lang w:eastAsia="es-ES"/>
+        </w:rPr>
         <w:drawing>
           <wp:inline distT="0" distB="0" distL="0" distR="0">
             <wp:extent cx="5399405" cy="2616835"/>
             <wp:effectExtent l="0" t="0" r="0" b="0"/>
-            <wp:docPr id="1" name="Imagen1" descr=""/>
+            <wp:docPr id="1" name="Imagen1"/>
             <wp:cNvGraphicFramePr>
               <a:graphicFrameLocks xmlns:a="http://schemas.openxmlformats.org/drawingml/2006/main" noChangeAspect="1"/>
             </wp:cNvGraphicFramePr>
@@ -291,13 +275,13 @@
               <a:graphicData uri="http://schemas.openxmlformats.org/drawingml/2006/picture">
                 <pic:pic xmlns:pic="http://schemas.openxmlformats.org/drawingml/2006/picture">
                   <pic:nvPicPr>
-                    <pic:cNvPr id="1" name="Imagen1" descr=""/>
+                    <pic:cNvPr id="1" name="Imagen1"/>
                     <pic:cNvPicPr>
                       <a:picLocks noChangeAspect="1" noChangeArrowheads="1"/>
                     </pic:cNvPicPr>
                   </pic:nvPicPr>
                   <pic:blipFill>
-                    <a:blip r:embed="rId2"/>
+                    <a:blip r:embed="rId5"/>
                     <a:stretch>
                       <a:fillRect/>
                     </a:stretch>
@@ -318,27 +302,18 @@
         </w:drawing>
       </w:r>
     </w:p>
+    <w:p/>
     <w:p>
-      <w:pPr>
-        <w:pStyle w:val="Normal"/>
-        <w:rPr/>
-      </w:pPr>
       <w:r>
-        <w:rPr/>
-      </w:r>
-    </w:p>
-    <w:p>
-      <w:pPr>
-        <w:pStyle w:val="Normal"/>
-        <w:rPr/>
-      </w:pPr>
-      <w:r>
-        <w:rPr/>
+        <w:rPr>
+          <w:noProof/>
+          <w:lang w:eastAsia="es-ES"/>
+        </w:rPr>
         <w:drawing>
           <wp:inline distT="0" distB="0" distL="0" distR="0">
             <wp:extent cx="5391785" cy="2608580"/>
             <wp:effectExtent l="0" t="0" r="0" b="0"/>
-            <wp:docPr id="2" name="Imagen2" descr=""/>
+            <wp:docPr id="2" name="Imagen2"/>
             <wp:cNvGraphicFramePr>
               <a:graphicFrameLocks xmlns:a="http://schemas.openxmlformats.org/drawingml/2006/main" noChangeAspect="1"/>
             </wp:cNvGraphicFramePr>
@@ -346,13 +321,13 @@
               <a:graphicData uri="http://schemas.openxmlformats.org/drawingml/2006/picture">
                 <pic:pic xmlns:pic="http://schemas.openxmlformats.org/drawingml/2006/picture">
                   <pic:nvPicPr>
-                    <pic:cNvPr id="2" name="Imagen2" descr=""/>
+                    <pic:cNvPr id="2" name="Imagen2"/>
                     <pic:cNvPicPr>
                       <a:picLocks noChangeAspect="1" noChangeArrowheads="1"/>
                     </pic:cNvPicPr>
                   </pic:nvPicPr>
                   <pic:blipFill>
-                    <a:blip r:embed="rId3"/>
+                    <a:blip r:embed="rId6"/>
                     <a:stretch>
                       <a:fillRect/>
                     </a:stretch>
@@ -374,31 +349,30 @@
       </w:r>
     </w:p>
     <w:p>
-      <w:pPr>
-        <w:pStyle w:val="Normal"/>
-        <w:rPr/>
-      </w:pPr>
       <w:r>
-        <w:rPr/>
-        <w:t>Respuesta servicio backend:</w:t>
+        <w:t xml:space="preserve">Respuesta servicio </w:t>
+      </w:r>
+      <w:proofErr w:type="spellStart"/>
+      <w:r>
+        <w:t>backend</w:t>
+      </w:r>
+      <w:proofErr w:type="spellEnd"/>
+      <w:r>
+        <w:t>:</w:t>
       </w:r>
     </w:p>
     <w:p>
-      <w:pPr>
-        <w:pStyle w:val="Normal"/>
-        <w:widowControl/>
-        <w:bidi w:val="0"/>
-        <w:spacing w:lineRule="auto" w:line="259" w:before="0" w:after="160"/>
-        <w:jc w:val="left"/>
-        <w:rPr/>
-      </w:pPr>
       <w:r>
-        <w:rPr/>
+        <w:rPr>
+          <w:noProof/>
+          <w:lang w:eastAsia="es-ES"/>
+        </w:rPr>
+        <w:lastRenderedPageBreak/>
         <w:drawing>
           <wp:inline distT="0" distB="0" distL="0" distR="0">
             <wp:extent cx="5399405" cy="3944620"/>
             <wp:effectExtent l="0" t="0" r="0" b="0"/>
-            <wp:docPr id="3" name="Imagen3" descr=""/>
+            <wp:docPr id="3" name="Imagen3"/>
             <wp:cNvGraphicFramePr>
               <a:graphicFrameLocks xmlns:a="http://schemas.openxmlformats.org/drawingml/2006/main" noChangeAspect="1"/>
             </wp:cNvGraphicFramePr>
@@ -406,13 +380,13 @@
               <a:graphicData uri="http://schemas.openxmlformats.org/drawingml/2006/picture">
                 <pic:pic xmlns:pic="http://schemas.openxmlformats.org/drawingml/2006/picture">
                   <pic:nvPicPr>
-                    <pic:cNvPr id="3" name="Imagen3" descr=""/>
+                    <pic:cNvPr id="3" name="Imagen3"/>
                     <pic:cNvPicPr>
                       <a:picLocks noChangeAspect="1" noChangeArrowheads="1"/>
                     </pic:cNvPicPr>
                   </pic:nvPicPr>
                   <pic:blipFill>
-                    <a:blip r:embed="rId4"/>
+                    <a:blip r:embed="rId7"/>
                     <a:stretch>
                       <a:fillRect/>
                     </a:stretch>
@@ -434,140 +408,22 @@
       </w:r>
     </w:p>
     <w:sectPr>
-      <w:type w:val="nextPage"/>
       <w:pgSz w:w="11906" w:h="16838"/>
-      <w:pgMar w:left="1701" w:right="1701" w:header="0" w:top="1417" w:footer="0" w:bottom="1417" w:gutter="0"/>
-      <w:pgNumType w:fmt="decimal"/>
-      <w:formProt w:val="false"/>
-      <w:textDirection w:val="lrTb"/>
-      <w:docGrid w:type="default" w:linePitch="360" w:charSpace="4096"/>
+      <w:pgMar w:top="1417" w:right="1701" w:bottom="1417" w:left="1701" w:header="0" w:footer="0" w:gutter="0"/>
+      <w:cols w:space="720"/>
+      <w:formProt w:val="0"/>
+      <w:docGrid w:linePitch="360" w:charSpace="4096"/>
     </w:sectPr>
   </w:body>
 </w:document>
 </file>
 
 <file path=word/numbering.xml><?xml version="1.0" encoding="utf-8"?>
-<w:numbering xmlns:w="http://schemas.openxmlformats.org/wordprocessingml/2006/main" xmlns:o="urn:schemas-microsoft-com:office:office" xmlns:r="http://schemas.openxmlformats.org/officeDocument/2006/relationships" xmlns:v="urn:schemas-microsoft-com:vml">
-  <w:abstractNum w:abstractNumId="1">
-    <w:lvl w:ilvl="0">
-      <w:start w:val="1"/>
-      <w:numFmt w:val="bullet"/>
-      <w:lvlText w:val=""/>
-      <w:lvlJc w:val="left"/>
-      <w:pPr>
-        <w:ind w:left="720" w:hanging="360"/>
-      </w:pPr>
-      <w:rPr>
-        <w:rFonts w:ascii="Symbol" w:hAnsi="Symbol" w:cs="Symbol" w:hint="default"/>
-        <w:rFonts w:cs="Symbol"/>
-      </w:rPr>
-    </w:lvl>
-    <w:lvl w:ilvl="1">
-      <w:start w:val="1"/>
-      <w:numFmt w:val="bullet"/>
-      <w:lvlText w:val="o"/>
-      <w:lvlJc w:val="left"/>
-      <w:pPr>
-        <w:ind w:left="1440" w:hanging="360"/>
-      </w:pPr>
-      <w:rPr>
-        <w:rFonts w:ascii="Courier New" w:hAnsi="Courier New" w:cs="Courier New" w:hint="default"/>
-        <w:rFonts w:cs="Courier New"/>
-      </w:rPr>
-    </w:lvl>
-    <w:lvl w:ilvl="2">
-      <w:start w:val="1"/>
-      <w:numFmt w:val="bullet"/>
-      <w:lvlText w:val=""/>
-      <w:lvlJc w:val="left"/>
-      <w:pPr>
-        <w:ind w:left="2160" w:hanging="360"/>
-      </w:pPr>
-      <w:rPr>
-        <w:rFonts w:ascii="Wingdings" w:hAnsi="Wingdings" w:cs="Wingdings" w:hint="default"/>
-        <w:rFonts w:cs="Wingdings"/>
-      </w:rPr>
-    </w:lvl>
-    <w:lvl w:ilvl="3">
-      <w:start w:val="1"/>
-      <w:numFmt w:val="bullet"/>
-      <w:lvlText w:val=""/>
-      <w:lvlJc w:val="left"/>
-      <w:pPr>
-        <w:ind w:left="2880" w:hanging="360"/>
-      </w:pPr>
-      <w:rPr>
-        <w:rFonts w:ascii="Symbol" w:hAnsi="Symbol" w:cs="Symbol" w:hint="default"/>
-        <w:rFonts w:cs="Symbol"/>
-      </w:rPr>
-    </w:lvl>
-    <w:lvl w:ilvl="4">
-      <w:start w:val="1"/>
-      <w:numFmt w:val="bullet"/>
-      <w:lvlText w:val="o"/>
-      <w:lvlJc w:val="left"/>
-      <w:pPr>
-        <w:ind w:left="3600" w:hanging="360"/>
-      </w:pPr>
-      <w:rPr>
-        <w:rFonts w:ascii="Courier New" w:hAnsi="Courier New" w:cs="Courier New" w:hint="default"/>
-        <w:rFonts w:cs="Courier New"/>
-      </w:rPr>
-    </w:lvl>
-    <w:lvl w:ilvl="5">
-      <w:start w:val="1"/>
-      <w:numFmt w:val="bullet"/>
-      <w:lvlText w:val=""/>
-      <w:lvlJc w:val="left"/>
-      <w:pPr>
-        <w:ind w:left="4320" w:hanging="360"/>
-      </w:pPr>
-      <w:rPr>
-        <w:rFonts w:ascii="Wingdings" w:hAnsi="Wingdings" w:cs="Wingdings" w:hint="default"/>
-        <w:rFonts w:cs="Wingdings"/>
-      </w:rPr>
-    </w:lvl>
-    <w:lvl w:ilvl="6">
-      <w:start w:val="1"/>
-      <w:numFmt w:val="bullet"/>
-      <w:lvlText w:val=""/>
-      <w:lvlJc w:val="left"/>
-      <w:pPr>
-        <w:ind w:left="5040" w:hanging="360"/>
-      </w:pPr>
-      <w:rPr>
-        <w:rFonts w:ascii="Symbol" w:hAnsi="Symbol" w:cs="Symbol" w:hint="default"/>
-        <w:rFonts w:cs="Symbol"/>
-      </w:rPr>
-    </w:lvl>
-    <w:lvl w:ilvl="7">
-      <w:start w:val="1"/>
-      <w:numFmt w:val="bullet"/>
-      <w:lvlText w:val="o"/>
-      <w:lvlJc w:val="left"/>
-      <w:pPr>
-        <w:ind w:left="5760" w:hanging="360"/>
-      </w:pPr>
-      <w:rPr>
-        <w:rFonts w:ascii="Courier New" w:hAnsi="Courier New" w:cs="Courier New" w:hint="default"/>
-        <w:rFonts w:cs="Courier New"/>
-      </w:rPr>
-    </w:lvl>
-    <w:lvl w:ilvl="8">
-      <w:start w:val="1"/>
-      <w:numFmt w:val="bullet"/>
-      <w:lvlText w:val=""/>
-      <w:lvlJc w:val="left"/>
-      <w:pPr>
-        <w:ind w:left="6480" w:hanging="360"/>
-      </w:pPr>
-      <w:rPr>
-        <w:rFonts w:ascii="Wingdings" w:hAnsi="Wingdings" w:cs="Wingdings" w:hint="default"/>
-        <w:rFonts w:cs="Wingdings"/>
-      </w:rPr>
-    </w:lvl>
-  </w:abstractNum>
-  <w:abstractNum w:abstractNumId="2">
+<w:numbering xmlns:wpc="http://schemas.microsoft.com/office/word/2010/wordprocessingCanvas" xmlns:cx="http://schemas.microsoft.com/office/drawing/2014/chartex" xmlns:mc="http://schemas.openxmlformats.org/markup-compatibility/2006" xmlns:o="urn:schemas-microsoft-com:office:office" xmlns:r="http://schemas.openxmlformats.org/officeDocument/2006/relationships" xmlns:m="http://schemas.openxmlformats.org/officeDocument/2006/math" xmlns:v="urn:schemas-microsoft-com:vml" xmlns:wp14="http://schemas.microsoft.com/office/word/2010/wordprocessingDrawing" xmlns:wp="http://schemas.openxmlformats.org/drawingml/2006/wordprocessingDrawing" xmlns:w10="urn:schemas-microsoft-com:office:word" xmlns:w="http://schemas.openxmlformats.org/wordprocessingml/2006/main" xmlns:w14="http://schemas.microsoft.com/office/word/2010/wordml" xmlns:w15="http://schemas.microsoft.com/office/word/2012/wordml" xmlns:w16se="http://schemas.microsoft.com/office/word/2015/wordml/symex" xmlns:wpg="http://schemas.microsoft.com/office/word/2010/wordprocessingGroup" xmlns:wpi="http://schemas.microsoft.com/office/word/2010/wordprocessingInk" xmlns:wne="http://schemas.microsoft.com/office/word/2006/wordml" xmlns:wps="http://schemas.microsoft.com/office/word/2010/wordprocessingShape" mc:Ignorable="w14 w15 w16se wp14">
+  <w:abstractNum w:abstractNumId="0" w15:restartNumberingAfterBreak="0">
+    <w:nsid w:val="043A668A"/>
+    <w:multiLevelType w:val="multilevel"/>
+    <w:tmpl w:val="15387F5A"/>
     <w:lvl w:ilvl="0">
       <w:start w:val="1"/>
       <w:numFmt w:val="none"/>
@@ -575,7 +431,7 @@
       <w:lvlText w:val=""/>
       <w:lvlJc w:val="left"/>
       <w:pPr>
-        <w:ind w:left="0" w:hanging="0"/>
+        <w:ind w:left="0" w:firstLine="0"/>
       </w:pPr>
     </w:lvl>
     <w:lvl w:ilvl="1">
@@ -585,7 +441,7 @@
       <w:lvlText w:val=""/>
       <w:lvlJc w:val="left"/>
       <w:pPr>
-        <w:ind w:left="0" w:hanging="0"/>
+        <w:ind w:left="0" w:firstLine="0"/>
       </w:pPr>
     </w:lvl>
     <w:lvl w:ilvl="2">
@@ -595,7 +451,7 @@
       <w:lvlText w:val=""/>
       <w:lvlJc w:val="left"/>
       <w:pPr>
-        <w:ind w:left="0" w:hanging="0"/>
+        <w:ind w:left="0" w:firstLine="0"/>
       </w:pPr>
     </w:lvl>
     <w:lvl w:ilvl="3">
@@ -605,7 +461,7 @@
       <w:lvlText w:val=""/>
       <w:lvlJc w:val="left"/>
       <w:pPr>
-        <w:ind w:left="0" w:hanging="0"/>
+        <w:ind w:left="0" w:firstLine="0"/>
       </w:pPr>
     </w:lvl>
     <w:lvl w:ilvl="4">
@@ -615,7 +471,7 @@
       <w:lvlText w:val=""/>
       <w:lvlJc w:val="left"/>
       <w:pPr>
-        <w:ind w:left="0" w:hanging="0"/>
+        <w:ind w:left="0" w:firstLine="0"/>
       </w:pPr>
     </w:lvl>
     <w:lvl w:ilvl="5">
@@ -625,7 +481,7 @@
       <w:lvlText w:val=""/>
       <w:lvlJc w:val="left"/>
       <w:pPr>
-        <w:ind w:left="0" w:hanging="0"/>
+        <w:ind w:left="0" w:firstLine="0"/>
       </w:pPr>
     </w:lvl>
     <w:lvl w:ilvl="6">
@@ -635,7 +491,7 @@
       <w:lvlText w:val=""/>
       <w:lvlJc w:val="left"/>
       <w:pPr>
-        <w:ind w:left="0" w:hanging="0"/>
+        <w:ind w:left="0" w:firstLine="0"/>
       </w:pPr>
     </w:lvl>
     <w:lvl w:ilvl="7">
@@ -645,7 +501,7 @@
       <w:lvlText w:val=""/>
       <w:lvlJc w:val="left"/>
       <w:pPr>
-        <w:ind w:left="0" w:hanging="0"/>
+        <w:ind w:left="0" w:firstLine="0"/>
       </w:pPr>
     </w:lvl>
     <w:lvl w:ilvl="8">
@@ -655,46 +511,159 @@
       <w:lvlText w:val=""/>
       <w:lvlJc w:val="left"/>
       <w:pPr>
-        <w:ind w:left="0" w:hanging="0"/>
-      </w:pPr>
+        <w:ind w:left="0" w:firstLine="0"/>
+      </w:pPr>
+    </w:lvl>
+  </w:abstractNum>
+  <w:abstractNum w:abstractNumId="1" w15:restartNumberingAfterBreak="0">
+    <w:nsid w:val="24B909A4"/>
+    <w:multiLevelType w:val="multilevel"/>
+    <w:tmpl w:val="147C34B2"/>
+    <w:lvl w:ilvl="0">
+      <w:start w:val="1"/>
+      <w:numFmt w:val="bullet"/>
+      <w:lvlText w:val=""/>
+      <w:lvlJc w:val="left"/>
+      <w:pPr>
+        <w:ind w:left="720" w:hanging="360"/>
+      </w:pPr>
+      <w:rPr>
+        <w:rFonts w:ascii="Symbol" w:hAnsi="Symbol" w:cs="Symbol" w:hint="default"/>
+      </w:rPr>
+    </w:lvl>
+    <w:lvl w:ilvl="1">
+      <w:start w:val="1"/>
+      <w:numFmt w:val="bullet"/>
+      <w:lvlText w:val="o"/>
+      <w:lvlJc w:val="left"/>
+      <w:pPr>
+        <w:ind w:left="1440" w:hanging="360"/>
+      </w:pPr>
+      <w:rPr>
+        <w:rFonts w:ascii="Courier New" w:hAnsi="Courier New" w:cs="Courier New" w:hint="default"/>
+      </w:rPr>
+    </w:lvl>
+    <w:lvl w:ilvl="2">
+      <w:start w:val="1"/>
+      <w:numFmt w:val="bullet"/>
+      <w:lvlText w:val=""/>
+      <w:lvlJc w:val="left"/>
+      <w:pPr>
+        <w:ind w:left="2160" w:hanging="360"/>
+      </w:pPr>
+      <w:rPr>
+        <w:rFonts w:ascii="Wingdings" w:hAnsi="Wingdings" w:cs="Wingdings" w:hint="default"/>
+      </w:rPr>
+    </w:lvl>
+    <w:lvl w:ilvl="3">
+      <w:start w:val="1"/>
+      <w:numFmt w:val="bullet"/>
+      <w:lvlText w:val=""/>
+      <w:lvlJc w:val="left"/>
+      <w:pPr>
+        <w:ind w:left="2880" w:hanging="360"/>
+      </w:pPr>
+      <w:rPr>
+        <w:rFonts w:ascii="Symbol" w:hAnsi="Symbol" w:cs="Symbol" w:hint="default"/>
+      </w:rPr>
+    </w:lvl>
+    <w:lvl w:ilvl="4">
+      <w:start w:val="1"/>
+      <w:numFmt w:val="bullet"/>
+      <w:lvlText w:val="o"/>
+      <w:lvlJc w:val="left"/>
+      <w:pPr>
+        <w:ind w:left="3600" w:hanging="360"/>
+      </w:pPr>
+      <w:rPr>
+        <w:rFonts w:ascii="Courier New" w:hAnsi="Courier New" w:cs="Courier New" w:hint="default"/>
+      </w:rPr>
+    </w:lvl>
+    <w:lvl w:ilvl="5">
+      <w:start w:val="1"/>
+      <w:numFmt w:val="bullet"/>
+      <w:lvlText w:val=""/>
+      <w:lvlJc w:val="left"/>
+      <w:pPr>
+        <w:ind w:left="4320" w:hanging="360"/>
+      </w:pPr>
+      <w:rPr>
+        <w:rFonts w:ascii="Wingdings" w:hAnsi="Wingdings" w:cs="Wingdings" w:hint="default"/>
+      </w:rPr>
+    </w:lvl>
+    <w:lvl w:ilvl="6">
+      <w:start w:val="1"/>
+      <w:numFmt w:val="bullet"/>
+      <w:lvlText w:val=""/>
+      <w:lvlJc w:val="left"/>
+      <w:pPr>
+        <w:ind w:left="5040" w:hanging="360"/>
+      </w:pPr>
+      <w:rPr>
+        <w:rFonts w:ascii="Symbol" w:hAnsi="Symbol" w:cs="Symbol" w:hint="default"/>
+      </w:rPr>
+    </w:lvl>
+    <w:lvl w:ilvl="7">
+      <w:start w:val="1"/>
+      <w:numFmt w:val="bullet"/>
+      <w:lvlText w:val="o"/>
+      <w:lvlJc w:val="left"/>
+      <w:pPr>
+        <w:ind w:left="5760" w:hanging="360"/>
+      </w:pPr>
+      <w:rPr>
+        <w:rFonts w:ascii="Courier New" w:hAnsi="Courier New" w:cs="Courier New" w:hint="default"/>
+      </w:rPr>
+    </w:lvl>
+    <w:lvl w:ilvl="8">
+      <w:start w:val="1"/>
+      <w:numFmt w:val="bullet"/>
+      <w:lvlText w:val=""/>
+      <w:lvlJc w:val="left"/>
+      <w:pPr>
+        <w:ind w:left="6480" w:hanging="360"/>
+      </w:pPr>
+      <w:rPr>
+        <w:rFonts w:ascii="Wingdings" w:hAnsi="Wingdings" w:cs="Wingdings" w:hint="default"/>
+      </w:rPr>
     </w:lvl>
   </w:abstractNum>
   <w:num w:numId="1">
     <w:abstractNumId w:val="1"/>
   </w:num>
   <w:num w:numId="2">
-    <w:abstractNumId w:val="2"/>
+    <w:abstractNumId w:val="0"/>
   </w:num>
 </w:numbering>
 </file>
 
 <file path=word/styles.xml><?xml version="1.0" encoding="utf-8"?>
-<w:styles xmlns:w="http://schemas.openxmlformats.org/wordprocessingml/2006/main" xmlns:w14="http://schemas.microsoft.com/office/word/2010/wordml" xmlns:mc="http://schemas.openxmlformats.org/markup-compatibility/2006" mc:Ignorable="w14">
+<w:styles xmlns:mc="http://schemas.openxmlformats.org/markup-compatibility/2006" xmlns:r="http://schemas.openxmlformats.org/officeDocument/2006/relationships" xmlns:w="http://schemas.openxmlformats.org/wordprocessingml/2006/main" xmlns:w14="http://schemas.microsoft.com/office/word/2010/wordml" xmlns:w15="http://schemas.microsoft.com/office/word/2012/wordml" xmlns:w16se="http://schemas.microsoft.com/office/word/2015/wordml/symex" mc:Ignorable="w14 w15 w16se">
   <w:docDefaults>
     <w:rPrDefault>
       <w:rPr>
-        <w:rFonts w:ascii="Calibri" w:hAnsi="Calibri" w:eastAsia="Calibri" w:cs="" w:asciiTheme="minorHAnsi" w:cstheme="minorBidi" w:eastAsiaTheme="minorHAnsi" w:hAnsiTheme="minorHAnsi"/>
+        <w:rFonts w:asciiTheme="minorHAnsi" w:eastAsiaTheme="minorHAnsi" w:hAnsiTheme="minorHAnsi" w:cstheme="minorBidi"/>
         <w:szCs w:val="22"/>
         <w:lang w:val="es-ES" w:eastAsia="en-US" w:bidi="ar-SA"/>
       </w:rPr>
     </w:rPrDefault>
     <w:pPrDefault>
       <w:pPr>
-        <w:suppressAutoHyphens w:val="true"/>
+        <w:suppressAutoHyphens/>
       </w:pPr>
     </w:pPrDefault>
   </w:docDefaults>
   <w:latentStyles w:defLockedState="0" w:defUIPriority="99" w:defSemiHidden="0" w:defUnhideWhenUsed="0" w:defQFormat="0" w:count="371">
     <w:lsdException w:name="Normal" w:uiPriority="0" w:qFormat="1"/>
     <w:lsdException w:name="heading 1" w:uiPriority="9" w:qFormat="1"/>
-    <w:lsdException w:name="heading 2" w:uiPriority="9" w:semiHidden="1" w:unhideWhenUsed="1" w:qFormat="1"/>
-    <w:lsdException w:name="heading 3" w:uiPriority="9" w:semiHidden="1" w:unhideWhenUsed="1" w:qFormat="1"/>
-    <w:lsdException w:name="heading 4" w:uiPriority="9" w:semiHidden="1" w:unhideWhenUsed="1" w:qFormat="1"/>
-    <w:lsdException w:name="heading 5" w:uiPriority="9" w:semiHidden="1" w:unhideWhenUsed="1" w:qFormat="1"/>
-    <w:lsdException w:name="heading 6" w:uiPriority="9" w:semiHidden="1" w:unhideWhenUsed="1" w:qFormat="1"/>
-    <w:lsdException w:name="heading 7" w:uiPriority="9" w:semiHidden="1" w:unhideWhenUsed="1" w:qFormat="1"/>
-    <w:lsdException w:name="heading 8" w:uiPriority="9" w:semiHidden="1" w:unhideWhenUsed="1" w:qFormat="1"/>
-    <w:lsdException w:name="heading 9" w:uiPriority="9" w:semiHidden="1" w:unhideWhenUsed="1" w:qFormat="1"/>
+    <w:lsdException w:name="heading 2" w:semiHidden="1" w:uiPriority="9" w:unhideWhenUsed="1" w:qFormat="1"/>
+    <w:lsdException w:name="heading 3" w:semiHidden="1" w:uiPriority="9" w:unhideWhenUsed="1" w:qFormat="1"/>
+    <w:lsdException w:name="heading 4" w:semiHidden="1" w:uiPriority="9" w:unhideWhenUsed="1" w:qFormat="1"/>
+    <w:lsdException w:name="heading 5" w:semiHidden="1" w:uiPriority="9" w:unhideWhenUsed="1" w:qFormat="1"/>
+    <w:lsdException w:name="heading 6" w:semiHidden="1" w:uiPriority="9" w:unhideWhenUsed="1" w:qFormat="1"/>
+    <w:lsdException w:name="heading 7" w:semiHidden="1" w:uiPriority="9" w:unhideWhenUsed="1" w:qFormat="1"/>
+    <w:lsdException w:name="heading 8" w:semiHidden="1" w:uiPriority="9" w:unhideWhenUsed="1" w:qFormat="1"/>
+    <w:lsdException w:name="heading 9" w:semiHidden="1" w:uiPriority="9" w:unhideWhenUsed="1" w:qFormat="1"/>
     <w:lsdException w:name="index 1" w:semiHidden="1" w:unhideWhenUsed="1"/>
     <w:lsdException w:name="index 2" w:semiHidden="1" w:unhideWhenUsed="1"/>
     <w:lsdException w:name="index 3" w:semiHidden="1" w:unhideWhenUsed="1"/>
@@ -704,22 +673,22 @@
     <w:lsdException w:name="index 7" w:semiHidden="1" w:unhideWhenUsed="1"/>
     <w:lsdException w:name="index 8" w:semiHidden="1" w:unhideWhenUsed="1"/>
     <w:lsdException w:name="index 9" w:semiHidden="1" w:unhideWhenUsed="1"/>
-    <w:lsdException w:name="toc 1" w:uiPriority="39" w:semiHidden="1" w:unhideWhenUsed="1"/>
-    <w:lsdException w:name="toc 2" w:uiPriority="39" w:semiHidden="1" w:unhideWhenUsed="1"/>
-    <w:lsdException w:name="toc 3" w:uiPriority="39" w:semiHidden="1" w:unhideWhenUsed="1"/>
-    <w:lsdException w:name="toc 4" w:uiPriority="39" w:semiHidden="1" w:unhideWhenUsed="1"/>
-    <w:lsdException w:name="toc 5" w:uiPriority="39" w:semiHidden="1" w:unhideWhenUsed="1"/>
-    <w:lsdException w:name="toc 6" w:uiPriority="39" w:semiHidden="1" w:unhideWhenUsed="1"/>
-    <w:lsdException w:name="toc 7" w:uiPriority="39" w:semiHidden="1" w:unhideWhenUsed="1"/>
-    <w:lsdException w:name="toc 8" w:uiPriority="39" w:semiHidden="1" w:unhideWhenUsed="1"/>
-    <w:lsdException w:name="toc 9" w:uiPriority="39" w:semiHidden="1" w:unhideWhenUsed="1"/>
+    <w:lsdException w:name="toc 1" w:semiHidden="1" w:uiPriority="39" w:unhideWhenUsed="1"/>
+    <w:lsdException w:name="toc 2" w:semiHidden="1" w:uiPriority="39" w:unhideWhenUsed="1"/>
+    <w:lsdException w:name="toc 3" w:semiHidden="1" w:uiPriority="39" w:unhideWhenUsed="1"/>
+    <w:lsdException w:name="toc 4" w:semiHidden="1" w:uiPriority="39" w:unhideWhenUsed="1"/>
+    <w:lsdException w:name="toc 5" w:semiHidden="1" w:uiPriority="39" w:unhideWhenUsed="1"/>
+    <w:lsdException w:name="toc 6" w:semiHidden="1" w:uiPriority="39" w:unhideWhenUsed="1"/>
+    <w:lsdException w:name="toc 7" w:semiHidden="1" w:uiPriority="39" w:unhideWhenUsed="1"/>
+    <w:lsdException w:name="toc 8" w:semiHidden="1" w:uiPriority="39" w:unhideWhenUsed="1"/>
+    <w:lsdException w:name="toc 9" w:semiHidden="1" w:uiPriority="39" w:unhideWhenUsed="1"/>
     <w:lsdException w:name="Normal Indent" w:semiHidden="1" w:unhideWhenUsed="1"/>
     <w:lsdException w:name="footnote text" w:semiHidden="1" w:unhideWhenUsed="1"/>
     <w:lsdException w:name="annotation text" w:semiHidden="1" w:unhideWhenUsed="1"/>
     <w:lsdException w:name="header" w:semiHidden="1" w:unhideWhenUsed="1"/>
     <w:lsdException w:name="footer" w:semiHidden="1" w:unhideWhenUsed="1"/>
     <w:lsdException w:name="index heading" w:semiHidden="1" w:unhideWhenUsed="1"/>
-    <w:lsdException w:name="caption" w:uiPriority="35" w:semiHidden="1" w:unhideWhenUsed="1" w:qFormat="1"/>
+    <w:lsdException w:name="caption" w:semiHidden="1" w:uiPriority="35" w:unhideWhenUsed="1" w:qFormat="1"/>
     <w:lsdException w:name="table of figures" w:semiHidden="1" w:unhideWhenUsed="1"/>
     <w:lsdException w:name="envelope address" w:semiHidden="1" w:unhideWhenUsed="1"/>
     <w:lsdException w:name="envelope return" w:semiHidden="1" w:unhideWhenUsed="1"/>
@@ -750,7 +719,7 @@
     <w:lsdException w:name="Title" w:uiPriority="10" w:qFormat="1"/>
     <w:lsdException w:name="Closing" w:semiHidden="1" w:unhideWhenUsed="1"/>
     <w:lsdException w:name="Signature" w:semiHidden="1" w:unhideWhenUsed="1"/>
-    <w:lsdException w:name="Default Paragraph Font" w:uiPriority="1" w:semiHidden="1" w:unhideWhenUsed="1"/>
+    <w:lsdException w:name="Default Paragraph Font" w:semiHidden="1" w:uiPriority="1" w:unhideWhenUsed="1"/>
     <w:lsdException w:name="Body Text" w:semiHidden="1" w:unhideWhenUsed="1"/>
     <w:lsdException w:name="Body Text Indent" w:semiHidden="1" w:unhideWhenUsed="1"/>
     <w:lsdException w:name="List Continue" w:semiHidden="1" w:unhideWhenUsed="1"/>
@@ -950,8 +919,8 @@
     <w:lsdException w:name="Subtle Reference" w:uiPriority="31" w:qFormat="1"/>
     <w:lsdException w:name="Intense Reference" w:uiPriority="32" w:qFormat="1"/>
     <w:lsdException w:name="Book Title" w:uiPriority="33" w:qFormat="1"/>
-    <w:lsdException w:name="Bibliography" w:uiPriority="37" w:semiHidden="1" w:unhideWhenUsed="1"/>
-    <w:lsdException w:name="TOC Heading" w:uiPriority="39" w:semiHidden="1" w:unhideWhenUsed="1" w:qFormat="1"/>
+    <w:lsdException w:name="Bibliography" w:semiHidden="1" w:uiPriority="37" w:unhideWhenUsed="1"/>
+    <w:lsdException w:name="TOC Heading" w:semiHidden="1" w:uiPriority="39" w:unhideWhenUsed="1" w:qFormat="1"/>
     <w:lsdException w:name="Plain Table 1" w:uiPriority="41"/>
     <w:lsdException w:name="Plain Table 2" w:uiPriority="42"/>
     <w:lsdException w:name="Plain Table 3" w:uiPriority="43"/>
@@ -1057,101 +1026,109 @@
     <w:lsdException w:name="List Table 6 Colorful Accent 6" w:uiPriority="51"/>
     <w:lsdException w:name="List Table 7 Colorful Accent 6" w:uiPriority="52"/>
   </w:latentStyles>
-  <w:style w:type="paragraph" w:styleId="Normal" w:default="1">
+  <w:style w:type="paragraph" w:default="1" w:styleId="Normal">
     <w:name w:val="Normal"/>
     <w:qFormat/>
     <w:pPr>
-      <w:widowControl/>
-      <w:suppressAutoHyphens w:val="true"/>
-      <w:bidi w:val="0"/>
-      <w:spacing w:lineRule="auto" w:line="259" w:before="0" w:after="160"/>
-      <w:jc w:val="left"/>
+      <w:spacing w:after="160" w:line="259" w:lineRule="auto"/>
     </w:pPr>
     <w:rPr>
-      <w:rFonts w:ascii="Calibri" w:hAnsi="Calibri" w:eastAsia="Calibri" w:cs="" w:asciiTheme="minorHAnsi" w:cstheme="minorBidi" w:eastAsiaTheme="minorHAnsi" w:hAnsiTheme="minorHAnsi"/>
-      <w:color w:val="auto"/>
-      <w:kern w:val="0"/>
       <w:sz w:val="22"/>
-      <w:szCs w:val="22"/>
-      <w:lang w:val="es-ES" w:eastAsia="en-US" w:bidi="ar-SA"/>
     </w:rPr>
   </w:style>
   <w:style w:type="paragraph" w:styleId="Ttulo1">
-    <w:name w:val="Heading 1"/>
+    <w:name w:val="heading 1"/>
     <w:basedOn w:val="Normal"/>
     <w:next w:val="Normal"/>
     <w:link w:val="Ttulo1Car"/>
     <w:uiPriority w:val="9"/>
     <w:qFormat/>
-    <w:rsid w:val="00214fc8"/>
+    <w:rsid w:val="00214FC8"/>
     <w:pPr>
-      <w:keepNext w:val="true"/>
+      <w:keepNext/>
       <w:keepLines/>
       <w:spacing w:before="240" w:after="0"/>
       <w:outlineLvl w:val="0"/>
     </w:pPr>
     <w:rPr>
-      <w:rFonts w:ascii="Calibri Light" w:hAnsi="Calibri Light" w:eastAsia="" w:cs="" w:asciiTheme="majorHAnsi" w:cstheme="majorBidi" w:eastAsiaTheme="majorEastAsia" w:hAnsiTheme="majorHAnsi"/>
-      <w:color w:val="2E74B5" w:themeColor="accent1" w:themeShade="bf"/>
+      <w:rFonts w:asciiTheme="majorHAnsi" w:eastAsiaTheme="majorEastAsia" w:hAnsiTheme="majorHAnsi" w:cstheme="majorBidi"/>
+      <w:color w:val="2E74B5" w:themeColor="accent1" w:themeShade="BF"/>
       <w:sz w:val="32"/>
       <w:szCs w:val="32"/>
     </w:rPr>
   </w:style>
-  <w:style w:type="character" w:styleId="DefaultParagraphFont" w:default="1">
+  <w:style w:type="character" w:default="1" w:styleId="Fuentedeprrafopredeter">
     <w:name w:val="Default Paragraph Font"/>
     <w:uiPriority w:val="1"/>
     <w:semiHidden/>
     <w:unhideWhenUsed/>
-    <w:qFormat/>
-    <w:rPr/>
   </w:style>
-  <w:style w:type="character" w:styleId="Ttulo1Car" w:customStyle="1">
+  <w:style w:type="table" w:default="1" w:styleId="Tablanormal">
+    <w:name w:val="Normal Table"/>
+    <w:uiPriority w:val="99"/>
+    <w:semiHidden/>
+    <w:unhideWhenUsed/>
+    <w:tblPr>
+      <w:tblInd w:w="0" w:type="dxa"/>
+      <w:tblCellMar>
+        <w:top w:w="0" w:type="dxa"/>
+        <w:left w:w="108" w:type="dxa"/>
+        <w:bottom w:w="0" w:type="dxa"/>
+        <w:right w:w="108" w:type="dxa"/>
+      </w:tblCellMar>
+    </w:tblPr>
+  </w:style>
+  <w:style w:type="numbering" w:default="1" w:styleId="Sinlista">
+    <w:name w:val="No List"/>
+    <w:uiPriority w:val="99"/>
+    <w:semiHidden/>
+    <w:unhideWhenUsed/>
+  </w:style>
+  <w:style w:type="character" w:customStyle="1" w:styleId="Ttulo1Car">
     <w:name w:val="Título 1 Car"/>
-    <w:basedOn w:val="DefaultParagraphFont"/>
+    <w:basedOn w:val="Fuentedeprrafopredeter"/>
     <w:link w:val="Ttulo1"/>
     <w:uiPriority w:val="9"/>
     <w:qFormat/>
-    <w:rsid w:val="00214fc8"/>
+    <w:rsid w:val="00214FC8"/>
     <w:rPr>
-      <w:rFonts w:ascii="Calibri Light" w:hAnsi="Calibri Light" w:eastAsia="" w:cs="" w:asciiTheme="majorHAnsi" w:cstheme="majorBidi" w:eastAsiaTheme="majorEastAsia" w:hAnsiTheme="majorHAnsi"/>
-      <w:color w:val="2E74B5" w:themeColor="accent1" w:themeShade="bf"/>
+      <w:rFonts w:asciiTheme="majorHAnsi" w:eastAsiaTheme="majorEastAsia" w:hAnsiTheme="majorHAnsi" w:cstheme="majorBidi"/>
+      <w:color w:val="2E74B5" w:themeColor="accent1" w:themeShade="BF"/>
       <w:sz w:val="32"/>
       <w:szCs w:val="32"/>
     </w:rPr>
   </w:style>
   <w:style w:type="paragraph" w:styleId="Ttulo">
-    <w:name w:val="Título"/>
+    <w:name w:val="Title"/>
     <w:basedOn w:val="Normal"/>
-    <w:next w:val="Cuerpodetexto"/>
+    <w:next w:val="Textoindependiente"/>
     <w:qFormat/>
     <w:pPr>
-      <w:keepNext w:val="true"/>
+      <w:keepNext/>
       <w:spacing w:before="240" w:after="120"/>
     </w:pPr>
     <w:rPr>
-      <w:rFonts w:ascii="Liberation Sans" w:hAnsi="Liberation Sans" w:eastAsia="Microsoft YaHei" w:cs="Lucida Sans"/>
+      <w:rFonts w:ascii="Liberation Sans" w:eastAsia="Microsoft YaHei" w:hAnsi="Liberation Sans" w:cs="Lucida Sans"/>
       <w:sz w:val="28"/>
       <w:szCs w:val="28"/>
     </w:rPr>
   </w:style>
-  <w:style w:type="paragraph" w:styleId="Cuerpodetexto">
+  <w:style w:type="paragraph" w:styleId="Textoindependiente">
     <w:name w:val="Body Text"/>
     <w:basedOn w:val="Normal"/>
     <w:pPr>
-      <w:spacing w:lineRule="auto" w:line="276" w:before="0" w:after="140"/>
+      <w:spacing w:after="140" w:line="276" w:lineRule="auto"/>
     </w:pPr>
-    <w:rPr/>
   </w:style>
   <w:style w:type="paragraph" w:styleId="Lista">
     <w:name w:val="List"/>
-    <w:basedOn w:val="Cuerpodetexto"/>
-    <w:pPr/>
+    <w:basedOn w:val="Textoindependiente"/>
     <w:rPr>
       <w:rFonts w:cs="Lucida Sans"/>
     </w:rPr>
   </w:style>
-  <w:style w:type="paragraph" w:styleId="Leyenda">
-    <w:name w:val="Caption"/>
+  <w:style w:type="paragraph" w:styleId="Descripcin">
+    <w:name w:val="caption"/>
     <w:basedOn w:val="Normal"/>
     <w:qFormat/>
     <w:pPr>
@@ -1166,7 +1143,7 @@
       <w:szCs w:val="24"/>
     </w:rPr>
   </w:style>
-  <w:style w:type="paragraph" w:styleId="Ndice">
+  <w:style w:type="paragraph" w:customStyle="1" w:styleId="ndice">
     <w:name w:val="Índice"/>
     <w:basedOn w:val="Normal"/>
     <w:qFormat/>
@@ -1184,47 +1161,24 @@
     <w:semiHidden/>
     <w:unhideWhenUsed/>
     <w:qFormat/>
-    <w:rsid w:val="00214fc8"/>
+    <w:rsid w:val="00214FC8"/>
     <w:pPr>
-      <w:spacing w:lineRule="auto" w:line="240" w:beforeAutospacing="1" w:afterAutospacing="1"/>
+      <w:spacing w:beforeAutospacing="1" w:afterAutospacing="1" w:line="240" w:lineRule="auto"/>
     </w:pPr>
     <w:rPr>
-      <w:rFonts w:ascii="Times New Roman" w:hAnsi="Times New Roman" w:eastAsia="Times New Roman" w:cs="Times New Roman"/>
+      <w:rFonts w:ascii="Times New Roman" w:eastAsia="Times New Roman" w:hAnsi="Times New Roman" w:cs="Times New Roman"/>
       <w:sz w:val="24"/>
       <w:szCs w:val="24"/>
       <w:lang w:eastAsia="es-ES"/>
     </w:rPr>
   </w:style>
-  <w:style w:type="paragraph" w:styleId="Contenidodelatabla">
+  <w:style w:type="paragraph" w:customStyle="1" w:styleId="Contenidodelatabla">
     <w:name w:val="Contenido de la tabla"/>
     <w:basedOn w:val="Normal"/>
     <w:qFormat/>
     <w:pPr>
       <w:suppressLineNumbers/>
     </w:pPr>
-    <w:rPr/>
-  </w:style>
-  <w:style w:type="numbering" w:styleId="NoList" w:default="1">
-    <w:name w:val="No List"/>
-    <w:uiPriority w:val="99"/>
-    <w:semiHidden/>
-    <w:unhideWhenUsed/>
-    <w:qFormat/>
-  </w:style>
-  <w:style w:type="table" w:default="1" w:styleId="Tablanormal">
-    <w:name w:val="Normal Table"/>
-    <w:uiPriority w:val="99"/>
-    <w:semiHidden/>
-    <w:unhideWhenUsed/>
-    <w:tblPr>
-      <w:tblInd w:w="0" w:type="dxa"/>
-      <w:tblCellMar>
-        <w:top w:w="0" w:type="dxa"/>
-        <w:left w:w="108" w:type="dxa"/>
-        <w:bottom w:w="0" w:type="dxa"/>
-        <w:right w:w="108" w:type="dxa"/>
-      </w:tblCellMar>
-    </w:tblPr>
   </w:style>
 </w:styles>
 </file>

</xml_diff>